<commit_message>
Update Individual Submission Document
</commit_message>
<xml_diff>
--- a/Anirudh/43_Tiwari_Anirudh_Part2.docx
+++ b/Anirudh/43_Tiwari_Anirudh_Part2.docx
@@ -359,7 +359,13 @@
           </w:tcPr>
           <w:p>
             <w:r>
-              <w:t>User can create an account in the application with a unique username.</w:t>
+              <w:t>User can create an account in the application with a unique username</w:t>
+            </w:r>
+            <w:r>
+              <w:t xml:space="preserve"> and choose a plan</w:t>
+            </w:r>
+            <w:r>
+              <w:t>.</w:t>
             </w:r>
           </w:p>
         </w:tc>
@@ -1023,7 +1029,6 @@
         <w:rPr>
           <w:b/>
         </w:rPr>
-        <w:lastRenderedPageBreak/>
         <w:t>Use Case 02: Add Credit Card</w:t>
       </w:r>
     </w:p>
@@ -1249,7 +1254,13 @@
           </w:tcPr>
           <w:p>
             <w:r>
-              <w:t>User after creating an account should land on the welcome screen as a logged in user.</w:t>
+              <w:t>User after creating an account should land on</w:t>
+            </w:r>
+            <w:r>
+              <w:t xml:space="preserve"> the welcome screen as a logged-</w:t>
+            </w:r>
+            <w:r>
+              <w:t>in user.</w:t>
             </w:r>
           </w:p>
         </w:tc>
@@ -1570,6 +1581,8 @@
             <w:r>
               <w:t xml:space="preserve"> prompt user to enter card details.</w:t>
             </w:r>
+            <w:bookmarkStart w:id="0" w:name="_GoBack"/>
+            <w:bookmarkEnd w:id="0"/>
           </w:p>
         </w:tc>
       </w:tr>
@@ -1746,7 +1759,13 @@
           </w:tcPr>
           <w:p>
             <w:r>
-              <w:t>User should be able to rename a file.</w:t>
+              <w:t>User should be able to rename a file</w:t>
+            </w:r>
+            <w:r>
+              <w:t xml:space="preserve"> in his home directory</w:t>
+            </w:r>
+            <w:r>
+              <w:t>.</w:t>
             </w:r>
           </w:p>
         </w:tc>
@@ -1830,7 +1849,13 @@
           </w:tcPr>
           <w:p>
             <w:r>
-              <w:t>User is already logged in and is on the home directory.</w:t>
+              <w:t>User is already logged in and is on the home directory</w:t>
+            </w:r>
+            <w:r>
+              <w:t xml:space="preserve"> page</w:t>
+            </w:r>
+            <w:r>
+              <w:t>.</w:t>
             </w:r>
           </w:p>
         </w:tc>
@@ -1863,7 +1888,13 @@
           </w:tcPr>
           <w:p>
             <w:r>
-              <w:t>User should be able to see the rename file.</w:t>
+              <w:t>User should be able to see the rename</w:t>
+            </w:r>
+            <w:r>
+              <w:t>d</w:t>
+            </w:r>
+            <w:r>
+              <w:t xml:space="preserve"> file.</w:t>
             </w:r>
           </w:p>
         </w:tc>
@@ -2304,7 +2335,6 @@
         <w:rPr>
           <w:b/>
         </w:rPr>
-        <w:lastRenderedPageBreak/>
         <w:t xml:space="preserve">Use Case 04: </w:t>
       </w:r>
       <w:r>
@@ -3206,7 +3236,7 @@
               <w:t>O</w:t>
             </w:r>
             <w:r>
-              <w:t>nce in 3</w:t>
+              <w:t>nce in 10</w:t>
             </w:r>
             <w:r>
               <w:t xml:space="preserve"> Days.</w:t>
@@ -3597,7 +3627,6 @@
         <w:rPr>
           <w:b/>
         </w:rPr>
-        <w:lastRenderedPageBreak/>
         <w:t xml:space="preserve">Use Case 06: </w:t>
       </w:r>
       <w:r>
@@ -4402,6 +4431,9 @@
       </w:r>
       <w:proofErr w:type="spellEnd"/>
       <w:r>
+        <w:t xml:space="preserve"> with a unique username</w:t>
+      </w:r>
+      <w:r>
         <w:t>.</w:t>
       </w:r>
     </w:p>
@@ -6686,8 +6718,6 @@
           <w:szCs w:val="30"/>
         </w:rPr>
       </w:pPr>
-      <w:bookmarkStart w:id="0" w:name="_GoBack"/>
-      <w:bookmarkEnd w:id="0"/>
     </w:p>
     <w:sectPr>
       <w:pgSz w:w="12240" w:h="15840"/>

</xml_diff>